<commit_message>
updated all the template docs, including .lua files
</commit_message>
<xml_diff>
--- a/analysis/templates/ReportTemplate.docx
+++ b/analysis/templates/ReportTemplate.docx
@@ -14,8 +14,6 @@
       <w:pPr>
         <w:pStyle w:val="Author"/>
       </w:pPr>
-      <w:bookmarkStart w:id="0" w:name="_GoBack"/>
-      <w:bookmarkEnd w:id="0"/>
       <w:r>
         <w:t>author 1</w:t>
       </w:r>
@@ -24,13 +22,8 @@
       <w:pPr>
         <w:pStyle w:val="Author"/>
       </w:pPr>
-      <w:proofErr w:type="gramStart"/>
-      <w:r>
-        <w:t>other</w:t>
-      </w:r>
-      <w:proofErr w:type="gramEnd"/>
-      <w:r>
-        <w:t xml:space="preserve"> author</w:t>
+      <w:r>
+        <w:t>other author</w:t>
       </w:r>
     </w:p>
     <w:p>
@@ -38,7 +31,7 @@
         <w:pStyle w:val="Date"/>
       </w:pPr>
       <w:r>
-        <w:t>2023-02-02</w:t>
+        <w:t>2023-07-05</w:t>
       </w:r>
     </w:p>
     <w:p>
@@ -53,7 +46,7 @@
       <w:pPr>
         <w:pStyle w:val="Heading1"/>
       </w:pPr>
-      <w:bookmarkStart w:id="1" w:name="heading-1"/>
+      <w:bookmarkStart w:id="0" w:name="heading-1"/>
       <w:r>
         <w:t>Heading 1</w:t>
       </w:r>
@@ -62,7 +55,7 @@
       <w:pPr>
         <w:pStyle w:val="Heading2"/>
       </w:pPr>
-      <w:bookmarkStart w:id="2" w:name="heading-2"/>
+      <w:bookmarkStart w:id="1" w:name="heading-2"/>
       <w:r>
         <w:t>Heading 2</w:t>
       </w:r>
@@ -71,7 +64,7 @@
       <w:pPr>
         <w:pStyle w:val="Heading3"/>
       </w:pPr>
-      <w:bookmarkStart w:id="3" w:name="heading-3"/>
+      <w:bookmarkStart w:id="2" w:name="heading-3"/>
       <w:r>
         <w:t>Heading 3</w:t>
       </w:r>
@@ -80,7 +73,7 @@
       <w:pPr>
         <w:pStyle w:val="Heading4"/>
       </w:pPr>
-      <w:bookmarkStart w:id="4" w:name="heading-4"/>
+      <w:bookmarkStart w:id="3" w:name="heading-4"/>
       <w:r>
         <w:t>Heading 4</w:t>
       </w:r>
@@ -89,7 +82,7 @@
       <w:pPr>
         <w:pStyle w:val="Heading5"/>
       </w:pPr>
-      <w:bookmarkStart w:id="5" w:name="X03301b6b8e145b19643e49249e6355097a10bed"/>
+      <w:bookmarkStart w:id="4" w:name="X03301b6b8e145b19643e49249e6355097a10bed"/>
       <w:r>
         <w:lastRenderedPageBreak/>
         <w:t>Heading 5 - this is for the page break with MS Word</w:t>
@@ -100,7 +93,13 @@
         <w:pStyle w:val="FirstParagraph"/>
       </w:pPr>
       <w:r>
-        <w:t>In the MS Word document, the following modifications must be made in the ‘Modify Style’ menu:</w:t>
+        <w:t xml:space="preserve">In the MS Word </w:t>
+      </w:r>
+      <w:r>
+        <w:t>document</w:t>
+      </w:r>
+      <w:r>
+        <w:t>, the following modifications must be made in the ‘Modify Style’ menu:</w:t>
       </w:r>
     </w:p>
     <w:p>
@@ -108,7 +107,7 @@
         <w:pStyle w:val="Compact"/>
         <w:numPr>
           <w:ilvl w:val="0"/>
-          <w:numId w:val="5"/>
+          <w:numId w:val="2"/>
         </w:numPr>
       </w:pPr>
       <w:r>
@@ -120,7 +119,7 @@
         <w:pStyle w:val="Compact"/>
         <w:numPr>
           <w:ilvl w:val="0"/>
-          <w:numId w:val="5"/>
+          <w:numId w:val="2"/>
         </w:numPr>
       </w:pPr>
       <w:r>
@@ -132,14 +131,11 @@
         <w:pStyle w:val="Compact"/>
         <w:numPr>
           <w:ilvl w:val="0"/>
-          <w:numId w:val="5"/>
+          <w:numId w:val="2"/>
         </w:numPr>
       </w:pPr>
       <w:r>
-        <w:t>Select ‘Page break before’ in the ‘Line and Page Breaks</w:t>
-      </w:r>
-      <w:r>
-        <w:t>’ tab.</w:t>
+        <w:t>Select ‘Page break before’ in the ‘Line and Page Breaks’ tab.</w:t>
       </w:r>
     </w:p>
     <w:p>
@@ -147,19 +143,11 @@
         <w:pStyle w:val="Compact"/>
         <w:numPr>
           <w:ilvl w:val="0"/>
-          <w:numId w:val="5"/>
+          <w:numId w:val="2"/>
         </w:numPr>
       </w:pPr>
       <w:r>
-        <w:t xml:space="preserve">Set the line spacing to ‘Exactly’ and ‘1 </w:t>
-      </w:r>
-      <w:proofErr w:type="spellStart"/>
-      <w:r>
-        <w:t>pt</w:t>
-      </w:r>
-      <w:proofErr w:type="spellEnd"/>
-      <w:r>
-        <w:t>’ in the ‘Indents and Spacing’ tab.</w:t>
+        <w:t>Set the line spacing to ‘Exactly’ and ‘1 pt’ in the ‘Indents and Spacing’ tab.</w:t>
       </w:r>
     </w:p>
     <w:p>
@@ -167,18 +155,7 @@
         <w:pStyle w:val="FirstParagraph"/>
       </w:pPr>
       <w:r>
-        <w:t xml:space="preserve">After these tweaks, the ‘Heading 5’ style will no longer format a heading of level 5. </w:t>
-      </w:r>
-      <w:proofErr w:type="gramStart"/>
-      <w:r>
-        <w:t>Instead</w:t>
-      </w:r>
-      <w:proofErr w:type="gramEnd"/>
-      <w:r>
-        <w:t xml:space="preserve"> it will insert a very small and white (and, thus, invisible) line followed b</w:t>
-      </w:r>
-      <w:r>
-        <w:t>y a page break.</w:t>
+        <w:t>After these tweaks, the ‘Heading 5’ style will no longer format a heading of level 5. Instead it will insert a very small and white (and, thus, invisible) line followed by a page break.</w:t>
       </w:r>
     </w:p>
     <w:p>
@@ -186,23 +163,7 @@
         <w:pStyle w:val="BodyText"/>
       </w:pPr>
       <w:r>
-        <w:t xml:space="preserve">Now knit this </w:t>
-      </w:r>
-      <w:proofErr w:type="gramStart"/>
-      <w:r>
-        <w:t>doc, and</w:t>
-      </w:r>
-      <w:proofErr w:type="gramEnd"/>
-      <w:r>
-        <w:t xml:space="preserve"> edit the styles in the resulting docx file. Then rename as ‘template’ and use this in the </w:t>
-      </w:r>
-      <w:proofErr w:type="spellStart"/>
-      <w:r>
-        <w:t>yml</w:t>
-      </w:r>
-      <w:proofErr w:type="spellEnd"/>
-      <w:r>
-        <w:t>:</w:t>
+        <w:t>Now knit this doc, and edit the styles in the resulting docx file. Then rename as ‘template’ and use this in the yml:</w:t>
       </w:r>
     </w:p>
     <w:p>
@@ -267,20 +228,20 @@
         <w:pStyle w:val="FirstParagraph"/>
       </w:pPr>
       <w:r>
-        <w:t>Don’t forget line numbers for JAS! Headings are bold,</w:t>
-      </w:r>
-      <w:r>
-        <w:t xml:space="preserve"> underline, nothing. And Arial Narrow 10pt for tables.</w:t>
+        <w:t>Don’t forget line numbers for JAS! Headings are bold, underline, nothing. And Arial Narrow 10pt for tables.</w:t>
       </w:r>
     </w:p>
     <w:p>
       <w:pPr>
         <w:pStyle w:val="BodyText"/>
+        <w:rPr>
+          <w:rStyle w:val="Hyperlink"/>
+        </w:rPr>
       </w:pPr>
       <w:r>
         <w:t xml:space="preserve">See here for more information: </w:t>
       </w:r>
-      <w:hyperlink r:id="rId8">
+      <w:hyperlink r:id="rId7">
         <w:r>
           <w:rPr>
             <w:rStyle w:val="Hyperlink"/>
@@ -288,14 +249,149 @@
           <w:t>http://rmarkdown.rstudio.com/articles_docx.html</w:t>
         </w:r>
       </w:hyperlink>
-    </w:p>
-    <w:bookmarkEnd w:id="5"/>
-    <w:bookmarkEnd w:id="4"/>
-    <w:bookmarkEnd w:id="3"/>
-    <w:bookmarkEnd w:id="2"/>
-    <w:bookmarkEnd w:id="1"/>
+      <w:bookmarkEnd w:id="0"/>
+      <w:bookmarkEnd w:id="1"/>
+      <w:bookmarkEnd w:id="2"/>
+      <w:bookmarkEnd w:id="3"/>
+      <w:bookmarkEnd w:id="4"/>
+    </w:p>
+    <w:p>
+      <w:pPr>
+        <w:pStyle w:val="BodyText"/>
+        <w:rPr>
+          <w:rStyle w:val="Hyperlink"/>
+        </w:rPr>
+      </w:pPr>
+    </w:p>
+    <w:tbl>
+      <w:tblPr>
+        <w:tblStyle w:val="ListTable3"/>
+        <w:tblW w:w="0" w:type="auto"/>
+        <w:jc w:val="center"/>
+        <w:tblLook w:val="04A0" w:firstRow="1" w:lastRow="0" w:firstColumn="1" w:lastColumn="0" w:noHBand="0" w:noVBand="1"/>
+      </w:tblPr>
+      <w:tblGrid>
+        <w:gridCol w:w="3192"/>
+        <w:gridCol w:w="3192"/>
+        <w:gridCol w:w="3192"/>
+      </w:tblGrid>
+      <w:tr>
+        <w:trPr>
+          <w:cnfStyle w:val="100000000000" w:firstRow="1" w:lastRow="0" w:firstColumn="0" w:lastColumn="0" w:oddVBand="0" w:evenVBand="0" w:oddHBand="0" w:evenHBand="0" w:firstRowFirstColumn="0" w:firstRowLastColumn="0" w:lastRowFirstColumn="0" w:lastRowLastColumn="0"/>
+          <w:jc w:val="center"/>
+        </w:trPr>
+        <w:tc>
+          <w:tcPr>
+            <w:cnfStyle w:val="001000000100" w:firstRow="0" w:lastRow="0" w:firstColumn="1" w:lastColumn="0" w:oddVBand="0" w:evenVBand="0" w:oddHBand="0" w:evenHBand="0" w:firstRowFirstColumn="1" w:firstRowLastColumn="0" w:lastRowFirstColumn="0" w:lastRowLastColumn="0"/>
+            <w:tcW w:w="3192" w:type="dxa"/>
+          </w:tcPr>
+          <w:p>
+            <w:pPr>
+              <w:pStyle w:val="BodyText"/>
+              <w:rPr>
+                <w:rFonts w:ascii="Arial Narrow" w:hAnsi="Arial Narrow"/>
+                <w:sz w:val="20"/>
+                <w:szCs w:val="20"/>
+              </w:rPr>
+            </w:pPr>
+          </w:p>
+        </w:tc>
+        <w:tc>
+          <w:tcPr>
+            <w:tcW w:w="3192" w:type="dxa"/>
+          </w:tcPr>
+          <w:p>
+            <w:pPr>
+              <w:pStyle w:val="BodyText"/>
+              <w:cnfStyle w:val="100000000000" w:firstRow="1" w:lastRow="0" w:firstColumn="0" w:lastColumn="0" w:oddVBand="0" w:evenVBand="0" w:oddHBand="0" w:evenHBand="0" w:firstRowFirstColumn="0" w:firstRowLastColumn="0" w:lastRowFirstColumn="0" w:lastRowLastColumn="0"/>
+              <w:rPr>
+                <w:rFonts w:ascii="Arial Narrow" w:hAnsi="Arial Narrow"/>
+                <w:sz w:val="20"/>
+                <w:szCs w:val="20"/>
+              </w:rPr>
+            </w:pPr>
+          </w:p>
+        </w:tc>
+        <w:tc>
+          <w:tcPr>
+            <w:tcW w:w="3192" w:type="dxa"/>
+          </w:tcPr>
+          <w:p>
+            <w:pPr>
+              <w:pStyle w:val="BodyText"/>
+              <w:cnfStyle w:val="100000000000" w:firstRow="1" w:lastRow="0" w:firstColumn="0" w:lastColumn="0" w:oddVBand="0" w:evenVBand="0" w:oddHBand="0" w:evenHBand="0" w:firstRowFirstColumn="0" w:firstRowLastColumn="0" w:lastRowFirstColumn="0" w:lastRowLastColumn="0"/>
+              <w:rPr>
+                <w:rFonts w:ascii="Arial Narrow" w:hAnsi="Arial Narrow"/>
+                <w:sz w:val="20"/>
+                <w:szCs w:val="20"/>
+              </w:rPr>
+            </w:pPr>
+          </w:p>
+        </w:tc>
+      </w:tr>
+      <w:tr>
+        <w:trPr>
+          <w:cnfStyle w:val="000000100000" w:firstRow="0" w:lastRow="0" w:firstColumn="0" w:lastColumn="0" w:oddVBand="0" w:evenVBand="0" w:oddHBand="1" w:evenHBand="0" w:firstRowFirstColumn="0" w:firstRowLastColumn="0" w:lastRowFirstColumn="0" w:lastRowLastColumn="0"/>
+          <w:jc w:val="center"/>
+        </w:trPr>
+        <w:tc>
+          <w:tcPr>
+            <w:cnfStyle w:val="001000000000" w:firstRow="0" w:lastRow="0" w:firstColumn="1" w:lastColumn="0" w:oddVBand="0" w:evenVBand="0" w:oddHBand="0" w:evenHBand="0" w:firstRowFirstColumn="0" w:firstRowLastColumn="0" w:lastRowFirstColumn="0" w:lastRowLastColumn="0"/>
+            <w:tcW w:w="3192" w:type="dxa"/>
+          </w:tcPr>
+          <w:p>
+            <w:pPr>
+              <w:pStyle w:val="BodyText"/>
+              <w:rPr>
+                <w:rFonts w:ascii="Arial Narrow" w:hAnsi="Arial Narrow"/>
+                <w:sz w:val="20"/>
+                <w:szCs w:val="20"/>
+              </w:rPr>
+            </w:pPr>
+          </w:p>
+        </w:tc>
+        <w:tc>
+          <w:tcPr>
+            <w:tcW w:w="3192" w:type="dxa"/>
+          </w:tcPr>
+          <w:p>
+            <w:pPr>
+              <w:pStyle w:val="BodyText"/>
+              <w:cnfStyle w:val="000000100000" w:firstRow="0" w:lastRow="0" w:firstColumn="0" w:lastColumn="0" w:oddVBand="0" w:evenVBand="0" w:oddHBand="1" w:evenHBand="0" w:firstRowFirstColumn="0" w:firstRowLastColumn="0" w:lastRowFirstColumn="0" w:lastRowLastColumn="0"/>
+              <w:rPr>
+                <w:rFonts w:ascii="Arial Narrow" w:hAnsi="Arial Narrow"/>
+                <w:sz w:val="20"/>
+                <w:szCs w:val="20"/>
+              </w:rPr>
+            </w:pPr>
+          </w:p>
+        </w:tc>
+        <w:tc>
+          <w:tcPr>
+            <w:tcW w:w="3192" w:type="dxa"/>
+          </w:tcPr>
+          <w:p>
+            <w:pPr>
+              <w:pStyle w:val="BodyText"/>
+              <w:cnfStyle w:val="000000100000" w:firstRow="0" w:lastRow="0" w:firstColumn="0" w:lastColumn="0" w:oddVBand="0" w:evenVBand="0" w:oddHBand="1" w:evenHBand="0" w:firstRowFirstColumn="0" w:firstRowLastColumn="0" w:lastRowFirstColumn="0" w:lastRowLastColumn="0"/>
+              <w:rPr>
+                <w:rFonts w:ascii="Arial Narrow" w:hAnsi="Arial Narrow"/>
+                <w:sz w:val="20"/>
+                <w:szCs w:val="20"/>
+              </w:rPr>
+            </w:pPr>
+          </w:p>
+        </w:tc>
+      </w:tr>
+    </w:tbl>
+    <w:p>
+      <w:pPr>
+        <w:pStyle w:val="BodyText"/>
+      </w:pPr>
+    </w:p>
     <w:sectPr>
-      <w:headerReference w:type="default" r:id="rId9"/>
+      <w:headerReference w:type="default" r:id="rId8"/>
+      <w:footerReference w:type="default" r:id="rId9"/>
       <w:pgSz w:w="12240" w:h="15840"/>
       <w:pgMar w:top="1440" w:right="1440" w:bottom="1440" w:left="1440" w:header="720" w:footer="720" w:gutter="0"/>
       <w:cols w:space="720"/>
@@ -336,6 +432,59 @@
 </w:endnotes>
 </file>
 
+<file path=word/footer1.xml><?xml version="1.0" encoding="utf-8"?>
+<w:ftr xmlns:wpc="http://schemas.microsoft.com/office/word/2010/wordprocessingCanvas" xmlns:cx="http://schemas.microsoft.com/office/drawing/2014/chartex" xmlns:cx1="http://schemas.microsoft.com/office/drawing/2015/9/8/chartex" xmlns:cx2="http://schemas.microsoft.com/office/drawing/2015/10/21/chartex" xmlns:cx3="http://schemas.microsoft.com/office/drawing/2016/5/9/chartex" xmlns:cx4="http://schemas.microsoft.com/office/drawing/2016/5/10/chartex" xmlns:cx5="http://schemas.microsoft.com/office/drawing/2016/5/11/chartex" xmlns:cx6="http://schemas.microsoft.com/office/drawing/2016/5/12/chartex" xmlns:cx7="http://schemas.microsoft.com/office/drawing/2016/5/13/chartex" xmlns:cx8="http://schemas.microsoft.com/office/drawing/2016/5/14/chartex" xmlns:mc="http://schemas.openxmlformats.org/markup-compatibility/2006" xmlns:aink="http://schemas.microsoft.com/office/drawing/2016/ink" xmlns:am3d="http://schemas.microsoft.com/office/drawing/2017/model3d" xmlns:o="urn:schemas-microsoft-com:office:office" xmlns:oel="http://schemas.microsoft.com/office/2019/extlst" xmlns:r="http://schemas.openxmlformats.org/officeDocument/2006/relationships" xmlns:m="http://schemas.openxmlformats.org/officeDocument/2006/math" xmlns:v="urn:schemas-microsoft-com:vml" xmlns:wp14="http://schemas.microsoft.com/office/word/2010/wordprocessingDrawing" xmlns:wp="http://schemas.openxmlformats.org/drawingml/2006/wordprocessingDrawing" xmlns:w10="urn:schemas-microsoft-com:office:word" xmlns:w="http://schemas.openxmlformats.org/wordprocessingml/2006/main" xmlns:w14="http://schemas.microsoft.com/office/word/2010/wordml" xmlns:w15="http://schemas.microsoft.com/office/word/2012/wordml" xmlns:w16cex="http://schemas.microsoft.com/office/word/2018/wordml/cex" xmlns:w16cid="http://schemas.microsoft.com/office/word/2016/wordml/cid" xmlns:w16="http://schemas.microsoft.com/office/word/2018/wordml" xmlns:w16sdtdh="http://schemas.microsoft.com/office/word/2020/wordml/sdtdatahash" xmlns:w16se="http://schemas.microsoft.com/office/word/2015/wordml/symex" xmlns:wpg="http://schemas.microsoft.com/office/word/2010/wordprocessingGroup" xmlns:wpi="http://schemas.microsoft.com/office/word/2010/wordprocessingInk" xmlns:wne="http://schemas.microsoft.com/office/word/2006/wordml" xmlns:wps="http://schemas.microsoft.com/office/word/2010/wordprocessingShape" mc:Ignorable="w14 w15 w16se w16cid w16 w16cex w16sdtdh wp14">
+  <w:sdt>
+    <w:sdtPr>
+      <w:id w:val="-688147935"/>
+      <w:docPartObj>
+        <w:docPartGallery w:val="Page Numbers (Bottom of Page)"/>
+        <w:docPartUnique/>
+      </w:docPartObj>
+    </w:sdtPr>
+    <w:sdtEndPr>
+      <w:rPr>
+        <w:noProof/>
+      </w:rPr>
+    </w:sdtEndPr>
+    <w:sdtContent>
+      <w:p>
+        <w:pPr>
+          <w:pStyle w:val="Footer"/>
+          <w:jc w:val="right"/>
+        </w:pPr>
+        <w:r>
+          <w:fldChar w:fldCharType="begin"/>
+        </w:r>
+        <w:r>
+          <w:instrText xml:space="preserve"> PAGE   \* MERGEFORMAT </w:instrText>
+        </w:r>
+        <w:r>
+          <w:fldChar w:fldCharType="separate"/>
+        </w:r>
+        <w:r>
+          <w:rPr>
+            <w:noProof/>
+          </w:rPr>
+          <w:t>2</w:t>
+        </w:r>
+        <w:r>
+          <w:rPr>
+            <w:noProof/>
+          </w:rPr>
+          <w:fldChar w:fldCharType="end"/>
+        </w:r>
+      </w:p>
+    </w:sdtContent>
+  </w:sdt>
+  <w:p>
+    <w:pPr>
+      <w:pStyle w:val="Footer"/>
+    </w:pPr>
+  </w:p>
+</w:ftr>
+</file>
+
 <file path=word/footnotes.xml><?xml version="1.0" encoding="utf-8"?>
 <w:footnotes xmlns:wpc="http://schemas.microsoft.com/office/word/2010/wordprocessingCanvas" xmlns:cx="http://schemas.microsoft.com/office/drawing/2014/chartex" xmlns:cx1="http://schemas.microsoft.com/office/drawing/2015/9/8/chartex" xmlns:cx2="http://schemas.microsoft.com/office/drawing/2015/10/21/chartex" xmlns:cx3="http://schemas.microsoft.com/office/drawing/2016/5/9/chartex" xmlns:cx4="http://schemas.microsoft.com/office/drawing/2016/5/10/chartex" xmlns:cx5="http://schemas.microsoft.com/office/drawing/2016/5/11/chartex" xmlns:cx6="http://schemas.microsoft.com/office/drawing/2016/5/12/chartex" xmlns:cx7="http://schemas.microsoft.com/office/drawing/2016/5/13/chartex" xmlns:cx8="http://schemas.microsoft.com/office/drawing/2016/5/14/chartex" xmlns:mc="http://schemas.openxmlformats.org/markup-compatibility/2006" xmlns:aink="http://schemas.microsoft.com/office/drawing/2016/ink" xmlns:am3d="http://schemas.microsoft.com/office/drawing/2017/model3d" xmlns:o="urn:schemas-microsoft-com:office:office" xmlns:oel="http://schemas.microsoft.com/office/2019/extlst" xmlns:r="http://schemas.openxmlformats.org/officeDocument/2006/relationships" xmlns:m="http://schemas.openxmlformats.org/officeDocument/2006/math" xmlns:v="urn:schemas-microsoft-com:vml" xmlns:wp14="http://schemas.microsoft.com/office/word/2010/wordprocessingDrawing" xmlns:wp="http://schemas.openxmlformats.org/drawingml/2006/wordprocessingDrawing" xmlns:w10="urn:schemas-microsoft-com:office:word" xmlns:w="http://schemas.openxmlformats.org/wordprocessingml/2006/main" xmlns:w14="http://schemas.microsoft.com/office/word/2010/wordml" xmlns:w15="http://schemas.microsoft.com/office/word/2012/wordml" xmlns:w16cex="http://schemas.microsoft.com/office/word/2018/wordml/cex" xmlns:w16cid="http://schemas.microsoft.com/office/word/2016/wordml/cid" xmlns:w16="http://schemas.microsoft.com/office/word/2018/wordml" xmlns:w16sdtdh="http://schemas.microsoft.com/office/word/2020/wordml/sdtdatahash" xmlns:w16se="http://schemas.microsoft.com/office/word/2015/wordml/symex" xmlns:wpg="http://schemas.microsoft.com/office/word/2010/wordprocessingGroup" xmlns:wpi="http://schemas.microsoft.com/office/word/2010/wordprocessingInk" xmlns:wne="http://schemas.microsoft.com/office/word/2006/wordml" xmlns:wps="http://schemas.microsoft.com/office/word/2010/wordprocessingShape" mc:Ignorable="w14 w15 w16se w16cid w16 w16cex w16sdtdh wp14">
   <w:footnote w:type="separator" w:id="-1">
@@ -374,10 +523,10 @@
         <w:noProof/>
       </w:rPr>
       <w:drawing>
-        <wp:inline distT="0" distB="0" distL="0" distR="0" wp14:anchorId="1BAB5B00" wp14:editId="08E0D004">
-          <wp:extent cx="676275" cy="430619"/>
+        <wp:inline distT="0" distB="0" distL="0" distR="0" wp14:anchorId="7AE551CB" wp14:editId="61BB538C">
+          <wp:extent cx="597535" cy="377825"/>
           <wp:effectExtent l="0" t="0" r="0" b="0"/>
-          <wp:docPr id="1" name="Picture 1" descr="Logo&#10;&#10;Description automatically generated"/>
+          <wp:docPr id="1" name="Picture 1"/>
           <wp:cNvGraphicFramePr>
             <a:graphicFrameLocks xmlns:a="http://schemas.openxmlformats.org/drawingml/2006/main" noChangeAspect="1"/>
           </wp:cNvGraphicFramePr>
@@ -385,8 +534,10 @@
             <a:graphicData uri="http://schemas.openxmlformats.org/drawingml/2006/picture">
               <pic:pic xmlns:pic="http://schemas.openxmlformats.org/drawingml/2006/picture">
                 <pic:nvPicPr>
-                  <pic:cNvPr id="1" name="Picture 1" descr="Logo&#10;&#10;Description automatically generated"/>
-                  <pic:cNvPicPr/>
+                  <pic:cNvPr id="0" name="Picture 1"/>
+                  <pic:cNvPicPr>
+                    <a:picLocks noChangeAspect="1" noChangeArrowheads="1"/>
+                  </pic:cNvPicPr>
                 </pic:nvPicPr>
                 <pic:blipFill>
                   <a:blip r:embed="rId1">
@@ -396,18 +547,20 @@
                       </a:ext>
                     </a:extLst>
                   </a:blip>
+                  <a:srcRect/>
                   <a:stretch>
                     <a:fillRect/>
                   </a:stretch>
                 </pic:blipFill>
-                <pic:spPr>
+                <pic:spPr bwMode="auto">
                   <a:xfrm>
                     <a:off x="0" y="0"/>
-                    <a:ext cx="703759" cy="448120"/>
+                    <a:ext cx="597535" cy="377825"/>
                   </a:xfrm>
                   <a:prstGeom prst="rect">
                     <a:avLst/>
                   </a:prstGeom>
+                  <a:noFill/>
                 </pic:spPr>
               </pic:pic>
             </a:graphicData>
@@ -422,18 +575,92 @@
 <file path=word/numbering.xml><?xml version="1.0" encoding="utf-8"?>
 <w:numbering xmlns:wpc="http://schemas.microsoft.com/office/word/2010/wordprocessingCanvas" xmlns:cx="http://schemas.microsoft.com/office/drawing/2014/chartex" xmlns:cx1="http://schemas.microsoft.com/office/drawing/2015/9/8/chartex" xmlns:cx2="http://schemas.microsoft.com/office/drawing/2015/10/21/chartex" xmlns:cx3="http://schemas.microsoft.com/office/drawing/2016/5/9/chartex" xmlns:cx4="http://schemas.microsoft.com/office/drawing/2016/5/10/chartex" xmlns:cx5="http://schemas.microsoft.com/office/drawing/2016/5/11/chartex" xmlns:cx6="http://schemas.microsoft.com/office/drawing/2016/5/12/chartex" xmlns:cx7="http://schemas.microsoft.com/office/drawing/2016/5/13/chartex" xmlns:cx8="http://schemas.microsoft.com/office/drawing/2016/5/14/chartex" xmlns:mc="http://schemas.openxmlformats.org/markup-compatibility/2006" xmlns:aink="http://schemas.microsoft.com/office/drawing/2016/ink" xmlns:am3d="http://schemas.microsoft.com/office/drawing/2017/model3d" xmlns:o="urn:schemas-microsoft-com:office:office" xmlns:oel="http://schemas.microsoft.com/office/2019/extlst" xmlns:r="http://schemas.openxmlformats.org/officeDocument/2006/relationships" xmlns:m="http://schemas.openxmlformats.org/officeDocument/2006/math" xmlns:v="urn:schemas-microsoft-com:vml" xmlns:wp14="http://schemas.microsoft.com/office/word/2010/wordprocessingDrawing" xmlns:wp="http://schemas.openxmlformats.org/drawingml/2006/wordprocessingDrawing" xmlns:w10="urn:schemas-microsoft-com:office:word" xmlns:w="http://schemas.openxmlformats.org/wordprocessingml/2006/main" xmlns:w14="http://schemas.microsoft.com/office/word/2010/wordml" xmlns:w15="http://schemas.microsoft.com/office/word/2012/wordml" xmlns:w16cex="http://schemas.microsoft.com/office/word/2018/wordml/cex" xmlns:w16cid="http://schemas.microsoft.com/office/word/2016/wordml/cid" xmlns:w16="http://schemas.microsoft.com/office/word/2018/wordml" xmlns:w16sdtdh="http://schemas.microsoft.com/office/word/2020/wordml/sdtdatahash" xmlns:w16se="http://schemas.microsoft.com/office/word/2015/wordml/symex" xmlns:wpg="http://schemas.microsoft.com/office/word/2010/wordprocessingGroup" xmlns:wpi="http://schemas.microsoft.com/office/word/2010/wordprocessingInk" xmlns:wne="http://schemas.microsoft.com/office/word/2006/wordml" xmlns:wps="http://schemas.microsoft.com/office/word/2010/wordprocessingShape" mc:Ignorable="w14 w15 w16se w16cid w16 w16cex w16sdtdh wp14">
   <w:abstractNum w:abstractNumId="0" w15:restartNumberingAfterBreak="0">
-    <w:nsid w:val="95C299B2"/>
+    <w:nsid w:val="0000A990"/>
     <w:multiLevelType w:val="multilevel"/>
-    <w:tmpl w:val="4A32D3E4"/>
+    <w:tmpl w:val="580E9272"/>
+    <w:lvl w:ilvl="0">
+      <w:numFmt w:val="bullet"/>
+      <w:lvlText w:val=" "/>
+      <w:lvlJc w:val="left"/>
+      <w:pPr>
+        <w:ind w:left="720" w:hanging="480"/>
+      </w:pPr>
+    </w:lvl>
+    <w:lvl w:ilvl="1">
+      <w:numFmt w:val="bullet"/>
+      <w:lvlText w:val=" "/>
+      <w:lvlJc w:val="left"/>
+      <w:pPr>
+        <w:ind w:left="1440" w:hanging="480"/>
+      </w:pPr>
+    </w:lvl>
+    <w:lvl w:ilvl="2">
+      <w:numFmt w:val="bullet"/>
+      <w:lvlText w:val=" "/>
+      <w:lvlJc w:val="left"/>
+      <w:pPr>
+        <w:ind w:left="2160" w:hanging="480"/>
+      </w:pPr>
+    </w:lvl>
+    <w:lvl w:ilvl="3">
+      <w:numFmt w:val="bullet"/>
+      <w:lvlText w:val=" "/>
+      <w:lvlJc w:val="left"/>
+      <w:pPr>
+        <w:ind w:left="2880" w:hanging="480"/>
+      </w:pPr>
+    </w:lvl>
+    <w:lvl w:ilvl="4">
+      <w:numFmt w:val="bullet"/>
+      <w:lvlText w:val=" "/>
+      <w:lvlJc w:val="left"/>
+      <w:pPr>
+        <w:ind w:left="3600" w:hanging="480"/>
+      </w:pPr>
+    </w:lvl>
+    <w:lvl w:ilvl="5">
+      <w:numFmt w:val="bullet"/>
+      <w:lvlText w:val=" "/>
+      <w:lvlJc w:val="left"/>
+      <w:pPr>
+        <w:ind w:left="4320" w:hanging="480"/>
+      </w:pPr>
+    </w:lvl>
+    <w:lvl w:ilvl="6">
+      <w:numFmt w:val="bullet"/>
+      <w:lvlText w:val=" "/>
+      <w:lvlJc w:val="left"/>
+      <w:pPr>
+        <w:ind w:left="5040" w:hanging="480"/>
+      </w:pPr>
+    </w:lvl>
+    <w:lvl w:ilvl="7">
+      <w:numFmt w:val="bullet"/>
+      <w:lvlText w:val=" "/>
+      <w:lvlJc w:val="left"/>
+      <w:pPr>
+        <w:ind w:left="5760" w:hanging="480"/>
+      </w:pPr>
+    </w:lvl>
+    <w:lvl w:ilvl="8">
+      <w:numFmt w:val="bullet"/>
+      <w:lvlText w:val=" "/>
+      <w:lvlJc w:val="left"/>
+      <w:pPr>
+        <w:ind w:left="6480" w:hanging="480"/>
+      </w:pPr>
+    </w:lvl>
+  </w:abstractNum>
+  <w:abstractNum w:abstractNumId="1" w15:restartNumberingAfterBreak="0">
+    <w:nsid w:val="0000A991"/>
+    <w:multiLevelType w:val="multilevel"/>
+    <w:tmpl w:val="01EC02A6"/>
     <w:lvl w:ilvl="0">
       <w:numFmt w:val="bullet"/>
       <w:lvlText w:val="•"/>
       <w:lvlJc w:val="left"/>
       <w:pPr>
-        <w:tabs>
-          <w:tab w:val="num" w:pos="0"/>
-        </w:tabs>
-        <w:ind w:left="480" w:hanging="480"/>
+        <w:ind w:left="720" w:hanging="480"/>
       </w:pPr>
     </w:lvl>
     <w:lvl w:ilvl="1">
@@ -441,10 +668,7 @@
       <w:lvlText w:val="–"/>
       <w:lvlJc w:val="left"/>
       <w:pPr>
-        <w:tabs>
-          <w:tab w:val="num" w:pos="720"/>
-        </w:tabs>
-        <w:ind w:left="1200" w:hanging="480"/>
+        <w:ind w:left="1440" w:hanging="480"/>
       </w:pPr>
     </w:lvl>
     <w:lvl w:ilvl="2">
@@ -452,10 +676,7 @@
       <w:lvlText w:val="•"/>
       <w:lvlJc w:val="left"/>
       <w:pPr>
-        <w:tabs>
-          <w:tab w:val="num" w:pos="1440"/>
-        </w:tabs>
-        <w:ind w:left="1920" w:hanging="480"/>
+        <w:ind w:left="2160" w:hanging="480"/>
       </w:pPr>
     </w:lvl>
     <w:lvl w:ilvl="3">
@@ -463,10 +684,7 @@
       <w:lvlText w:val="–"/>
       <w:lvlJc w:val="left"/>
       <w:pPr>
-        <w:tabs>
-          <w:tab w:val="num" w:pos="2160"/>
-        </w:tabs>
-        <w:ind w:left="2640" w:hanging="480"/>
+        <w:ind w:left="2880" w:hanging="480"/>
       </w:pPr>
     </w:lvl>
     <w:lvl w:ilvl="4">
@@ -474,10 +692,7 @@
       <w:lvlText w:val="•"/>
       <w:lvlJc w:val="left"/>
       <w:pPr>
-        <w:tabs>
-          <w:tab w:val="num" w:pos="2880"/>
-        </w:tabs>
-        <w:ind w:left="3360" w:hanging="480"/>
+        <w:ind w:left="3600" w:hanging="480"/>
       </w:pPr>
     </w:lvl>
     <w:lvl w:ilvl="5">
@@ -485,10 +700,7 @@
       <w:lvlText w:val="–"/>
       <w:lvlJc w:val="left"/>
       <w:pPr>
-        <w:tabs>
-          <w:tab w:val="num" w:pos="3600"/>
-        </w:tabs>
-        <w:ind w:left="4080" w:hanging="480"/>
+        <w:ind w:left="4320" w:hanging="480"/>
       </w:pPr>
     </w:lvl>
     <w:lvl w:ilvl="6">
@@ -496,341 +708,6 @@
       <w:lvlText w:val="•"/>
       <w:lvlJc w:val="left"/>
       <w:pPr>
-        <w:tabs>
-          <w:tab w:val="num" w:pos="4320"/>
-        </w:tabs>
-        <w:ind w:left="4800" w:hanging="480"/>
-      </w:pPr>
-    </w:lvl>
-    <w:lvl w:ilvl="7">
-      <w:numFmt w:val="decimal"/>
-      <w:lvlText w:val=""/>
-      <w:lvlJc w:val="left"/>
-    </w:lvl>
-    <w:lvl w:ilvl="8">
-      <w:numFmt w:val="decimal"/>
-      <w:lvlText w:val=""/>
-      <w:lvlJc w:val="left"/>
-    </w:lvl>
-  </w:abstractNum>
-  <w:abstractNum w:abstractNumId="1" w15:restartNumberingAfterBreak="0">
-    <w:nsid w:val="A7FBC57F"/>
-    <w:multiLevelType w:val="multilevel"/>
-    <w:tmpl w:val="313AFBD8"/>
-    <w:lvl w:ilvl="0">
-      <w:numFmt w:val="bullet"/>
-      <w:lvlText w:val=" "/>
-      <w:lvlJc w:val="left"/>
-      <w:pPr>
-        <w:tabs>
-          <w:tab w:val="num" w:pos="0"/>
-        </w:tabs>
-        <w:ind w:left="480" w:hanging="480"/>
-      </w:pPr>
-    </w:lvl>
-    <w:lvl w:ilvl="1">
-      <w:numFmt w:val="bullet"/>
-      <w:lvlText w:val=" "/>
-      <w:lvlJc w:val="left"/>
-      <w:pPr>
-        <w:tabs>
-          <w:tab w:val="num" w:pos="720"/>
-        </w:tabs>
-        <w:ind w:left="1200" w:hanging="480"/>
-      </w:pPr>
-    </w:lvl>
-    <w:lvl w:ilvl="2">
-      <w:numFmt w:val="bullet"/>
-      <w:lvlText w:val=" "/>
-      <w:lvlJc w:val="left"/>
-      <w:pPr>
-        <w:tabs>
-          <w:tab w:val="num" w:pos="1440"/>
-        </w:tabs>
-        <w:ind w:left="1920" w:hanging="480"/>
-      </w:pPr>
-    </w:lvl>
-    <w:lvl w:ilvl="3">
-      <w:numFmt w:val="bullet"/>
-      <w:lvlText w:val=" "/>
-      <w:lvlJc w:val="left"/>
-      <w:pPr>
-        <w:tabs>
-          <w:tab w:val="num" w:pos="2160"/>
-        </w:tabs>
-        <w:ind w:left="2640" w:hanging="480"/>
-      </w:pPr>
-    </w:lvl>
-    <w:lvl w:ilvl="4">
-      <w:numFmt w:val="bullet"/>
-      <w:lvlText w:val=" "/>
-      <w:lvlJc w:val="left"/>
-      <w:pPr>
-        <w:tabs>
-          <w:tab w:val="num" w:pos="2880"/>
-        </w:tabs>
-        <w:ind w:left="3360" w:hanging="480"/>
-      </w:pPr>
-    </w:lvl>
-    <w:lvl w:ilvl="5">
-      <w:numFmt w:val="bullet"/>
-      <w:lvlText w:val=" "/>
-      <w:lvlJc w:val="left"/>
-      <w:pPr>
-        <w:tabs>
-          <w:tab w:val="num" w:pos="3600"/>
-        </w:tabs>
-        <w:ind w:left="4080" w:hanging="480"/>
-      </w:pPr>
-    </w:lvl>
-    <w:lvl w:ilvl="6">
-      <w:numFmt w:val="bullet"/>
-      <w:lvlText w:val=" "/>
-      <w:lvlJc w:val="left"/>
-      <w:pPr>
-        <w:tabs>
-          <w:tab w:val="num" w:pos="4320"/>
-        </w:tabs>
-        <w:ind w:left="4800" w:hanging="480"/>
-      </w:pPr>
-    </w:lvl>
-    <w:lvl w:ilvl="7">
-      <w:numFmt w:val="decimal"/>
-      <w:lvlText w:val=""/>
-      <w:lvlJc w:val="left"/>
-    </w:lvl>
-    <w:lvl w:ilvl="8">
-      <w:numFmt w:val="decimal"/>
-      <w:lvlText w:val=""/>
-      <w:lvlJc w:val="left"/>
-    </w:lvl>
-  </w:abstractNum>
-  <w:abstractNum w:abstractNumId="2" w15:restartNumberingAfterBreak="0">
-    <w:nsid w:val="E17F69BA"/>
-    <w:multiLevelType w:val="multilevel"/>
-    <w:tmpl w:val="62AA6D94"/>
-    <w:lvl w:ilvl="0">
-      <w:numFmt w:val="bullet"/>
-      <w:lvlText w:val=" "/>
-      <w:lvlJc w:val="left"/>
-      <w:pPr>
-        <w:tabs>
-          <w:tab w:val="num" w:pos="0"/>
-        </w:tabs>
-        <w:ind w:left="480" w:hanging="480"/>
-      </w:pPr>
-    </w:lvl>
-    <w:lvl w:ilvl="1">
-      <w:numFmt w:val="bullet"/>
-      <w:lvlText w:val=" "/>
-      <w:lvlJc w:val="left"/>
-      <w:pPr>
-        <w:tabs>
-          <w:tab w:val="num" w:pos="720"/>
-        </w:tabs>
-        <w:ind w:left="1200" w:hanging="480"/>
-      </w:pPr>
-    </w:lvl>
-    <w:lvl w:ilvl="2">
-      <w:numFmt w:val="bullet"/>
-      <w:lvlText w:val=" "/>
-      <w:lvlJc w:val="left"/>
-      <w:pPr>
-        <w:tabs>
-          <w:tab w:val="num" w:pos="1440"/>
-        </w:tabs>
-        <w:ind w:left="1920" w:hanging="480"/>
-      </w:pPr>
-    </w:lvl>
-    <w:lvl w:ilvl="3">
-      <w:numFmt w:val="bullet"/>
-      <w:lvlText w:val=" "/>
-      <w:lvlJc w:val="left"/>
-      <w:pPr>
-        <w:tabs>
-          <w:tab w:val="num" w:pos="2160"/>
-        </w:tabs>
-        <w:ind w:left="2640" w:hanging="480"/>
-      </w:pPr>
-    </w:lvl>
-    <w:lvl w:ilvl="4">
-      <w:numFmt w:val="bullet"/>
-      <w:lvlText w:val=" "/>
-      <w:lvlJc w:val="left"/>
-      <w:pPr>
-        <w:tabs>
-          <w:tab w:val="num" w:pos="2880"/>
-        </w:tabs>
-        <w:ind w:left="3360" w:hanging="480"/>
-      </w:pPr>
-    </w:lvl>
-    <w:lvl w:ilvl="5">
-      <w:numFmt w:val="bullet"/>
-      <w:lvlText w:val=" "/>
-      <w:lvlJc w:val="left"/>
-      <w:pPr>
-        <w:tabs>
-          <w:tab w:val="num" w:pos="3600"/>
-        </w:tabs>
-        <w:ind w:left="4080" w:hanging="480"/>
-      </w:pPr>
-    </w:lvl>
-    <w:lvl w:ilvl="6">
-      <w:numFmt w:val="bullet"/>
-      <w:lvlText w:val=" "/>
-      <w:lvlJc w:val="left"/>
-      <w:pPr>
-        <w:tabs>
-          <w:tab w:val="num" w:pos="4320"/>
-        </w:tabs>
-        <w:ind w:left="4800" w:hanging="480"/>
-      </w:pPr>
-    </w:lvl>
-    <w:lvl w:ilvl="7">
-      <w:numFmt w:val="decimal"/>
-      <w:lvlText w:val=""/>
-      <w:lvlJc w:val="left"/>
-    </w:lvl>
-    <w:lvl w:ilvl="8">
-      <w:numFmt w:val="decimal"/>
-      <w:lvlText w:val=""/>
-      <w:lvlJc w:val="left"/>
-    </w:lvl>
-  </w:abstractNum>
-  <w:abstractNum w:abstractNumId="3" w15:restartNumberingAfterBreak="0">
-    <w:nsid w:val="0000A990"/>
-    <w:multiLevelType w:val="multilevel"/>
-    <w:tmpl w:val="4B6255B0"/>
-    <w:lvl w:ilvl="0">
-      <w:numFmt w:val="bullet"/>
-      <w:lvlText w:val=" "/>
-      <w:lvlJc w:val="left"/>
-      <w:pPr>
-        <w:ind w:left="720" w:hanging="480"/>
-      </w:pPr>
-    </w:lvl>
-    <w:lvl w:ilvl="1">
-      <w:numFmt w:val="bullet"/>
-      <w:lvlText w:val=" "/>
-      <w:lvlJc w:val="left"/>
-      <w:pPr>
-        <w:ind w:left="1440" w:hanging="480"/>
-      </w:pPr>
-    </w:lvl>
-    <w:lvl w:ilvl="2">
-      <w:numFmt w:val="bullet"/>
-      <w:lvlText w:val=" "/>
-      <w:lvlJc w:val="left"/>
-      <w:pPr>
-        <w:ind w:left="2160" w:hanging="480"/>
-      </w:pPr>
-    </w:lvl>
-    <w:lvl w:ilvl="3">
-      <w:numFmt w:val="bullet"/>
-      <w:lvlText w:val=" "/>
-      <w:lvlJc w:val="left"/>
-      <w:pPr>
-        <w:ind w:left="2880" w:hanging="480"/>
-      </w:pPr>
-    </w:lvl>
-    <w:lvl w:ilvl="4">
-      <w:numFmt w:val="bullet"/>
-      <w:lvlText w:val=" "/>
-      <w:lvlJc w:val="left"/>
-      <w:pPr>
-        <w:ind w:left="3600" w:hanging="480"/>
-      </w:pPr>
-    </w:lvl>
-    <w:lvl w:ilvl="5">
-      <w:numFmt w:val="bullet"/>
-      <w:lvlText w:val=" "/>
-      <w:lvlJc w:val="left"/>
-      <w:pPr>
-        <w:ind w:left="4320" w:hanging="480"/>
-      </w:pPr>
-    </w:lvl>
-    <w:lvl w:ilvl="6">
-      <w:numFmt w:val="bullet"/>
-      <w:lvlText w:val=" "/>
-      <w:lvlJc w:val="left"/>
-      <w:pPr>
-        <w:ind w:left="5040" w:hanging="480"/>
-      </w:pPr>
-    </w:lvl>
-    <w:lvl w:ilvl="7">
-      <w:numFmt w:val="bullet"/>
-      <w:lvlText w:val=" "/>
-      <w:lvlJc w:val="left"/>
-      <w:pPr>
-        <w:ind w:left="5760" w:hanging="480"/>
-      </w:pPr>
-    </w:lvl>
-    <w:lvl w:ilvl="8">
-      <w:numFmt w:val="bullet"/>
-      <w:lvlText w:val=" "/>
-      <w:lvlJc w:val="left"/>
-      <w:pPr>
-        <w:ind w:left="6480" w:hanging="480"/>
-      </w:pPr>
-    </w:lvl>
-  </w:abstractNum>
-  <w:abstractNum w:abstractNumId="4" w15:restartNumberingAfterBreak="0">
-    <w:nsid w:val="0000A991"/>
-    <w:multiLevelType w:val="multilevel"/>
-    <w:tmpl w:val="E9DAE4BC"/>
-    <w:lvl w:ilvl="0">
-      <w:numFmt w:val="bullet"/>
-      <w:lvlText w:val="•"/>
-      <w:lvlJc w:val="left"/>
-      <w:pPr>
-        <w:ind w:left="720" w:hanging="480"/>
-      </w:pPr>
-    </w:lvl>
-    <w:lvl w:ilvl="1">
-      <w:numFmt w:val="bullet"/>
-      <w:lvlText w:val="–"/>
-      <w:lvlJc w:val="left"/>
-      <w:pPr>
-        <w:ind w:left="1440" w:hanging="480"/>
-      </w:pPr>
-    </w:lvl>
-    <w:lvl w:ilvl="2">
-      <w:numFmt w:val="bullet"/>
-      <w:lvlText w:val="•"/>
-      <w:lvlJc w:val="left"/>
-      <w:pPr>
-        <w:ind w:left="2160" w:hanging="480"/>
-      </w:pPr>
-    </w:lvl>
-    <w:lvl w:ilvl="3">
-      <w:numFmt w:val="bullet"/>
-      <w:lvlText w:val="–"/>
-      <w:lvlJc w:val="left"/>
-      <w:pPr>
-        <w:ind w:left="2880" w:hanging="480"/>
-      </w:pPr>
-    </w:lvl>
-    <w:lvl w:ilvl="4">
-      <w:numFmt w:val="bullet"/>
-      <w:lvlText w:val="•"/>
-      <w:lvlJc w:val="left"/>
-      <w:pPr>
-        <w:ind w:left="3600" w:hanging="480"/>
-      </w:pPr>
-    </w:lvl>
-    <w:lvl w:ilvl="5">
-      <w:numFmt w:val="bullet"/>
-      <w:lvlText w:val="–"/>
-      <w:lvlJc w:val="left"/>
-      <w:pPr>
-        <w:ind w:left="4320" w:hanging="480"/>
-      </w:pPr>
-    </w:lvl>
-    <w:lvl w:ilvl="6">
-      <w:numFmt w:val="bullet"/>
-      <w:lvlText w:val="•"/>
-      <w:lvlJc w:val="left"/>
-      <w:pPr>
         <w:ind w:left="5040" w:hanging="480"/>
       </w:pPr>
     </w:lvl>
@@ -851,20 +728,11 @@
       </w:pPr>
     </w:lvl>
   </w:abstractNum>
-  <w:num w:numId="1" w16cid:durableId="328100930">
-    <w:abstractNumId w:val="3"/>
+  <w:num w:numId="1" w16cid:durableId="1725174513">
+    <w:abstractNumId w:val="0"/>
   </w:num>
-  <w:num w:numId="2" w16cid:durableId="548801734">
-    <w:abstractNumId w:val="4"/>
-  </w:num>
-  <w:num w:numId="3" w16cid:durableId="879823407">
-    <w:abstractNumId w:val="2"/>
-  </w:num>
-  <w:num w:numId="4" w16cid:durableId="1545605698">
+  <w:num w:numId="2" w16cid:durableId="761993805">
     <w:abstractNumId w:val="1"/>
-  </w:num>
-  <w:num w:numId="5" w16cid:durableId="734624646">
-    <w:abstractNumId w:val="0"/>
   </w:num>
 </w:numbering>
 </file>
@@ -909,7 +777,7 @@
     <w:lsdException w:name="footnote text" w:semiHidden="1" w:unhideWhenUsed="1"/>
     <w:lsdException w:name="annotation text" w:semiHidden="1" w:unhideWhenUsed="1"/>
     <w:lsdException w:name="header" w:semiHidden="1" w:unhideWhenUsed="1"/>
-    <w:lsdException w:name="footer" w:semiHidden="1" w:unhideWhenUsed="1"/>
+    <w:lsdException w:name="footer" w:semiHidden="1" w:uiPriority="99" w:unhideWhenUsed="1"/>
     <w:lsdException w:name="index heading" w:semiHidden="1" w:unhideWhenUsed="1"/>
     <w:lsdException w:name="caption" w:semiHidden="1" w:unhideWhenUsed="1"/>
     <w:lsdException w:name="table of figures" w:semiHidden="1" w:unhideWhenUsed="1"/>
@@ -1024,6 +892,13 @@
     <w:lsdException w:name="Placeholder Text" w:semiHidden="1"/>
     <w:lsdException w:name="Light Shading"/>
     <w:lsdException w:name="Light List"/>
+    <w:lsdException w:name="Light Grid"/>
+    <w:lsdException w:name="Medium Shading 1"/>
+    <w:lsdException w:name="Medium Shading 2"/>
+    <w:lsdException w:name="Medium List 1"/>
+    <w:lsdException w:name="Medium List 2"/>
+    <w:lsdException w:name="Medium Grid 1"/>
+    <w:lsdException w:name="Medium Grid 2"/>
     <w:lsdException w:name="Medium Grid 3"/>
     <w:lsdException w:name="Dark List"/>
     <w:lsdException w:name="Colorful Shading"/>
@@ -1220,6 +1095,11 @@
   <w:style w:type="paragraph" w:default="1" w:styleId="Normal">
     <w:name w:val="Normal"/>
     <w:qFormat/>
+    <w:rsid w:val="008E377E"/>
+    <w:rPr>
+      <w:rFonts w:ascii="Calibri" w:hAnsi="Calibri"/>
+      <w:sz w:val="22"/>
+    </w:rPr>
   </w:style>
   <w:style w:type="paragraph" w:styleId="Heading1">
     <w:name w:val="heading 1"/>
@@ -1227,6 +1107,7 @@
     <w:next w:val="BodyText"/>
     <w:uiPriority w:val="9"/>
     <w:qFormat/>
+    <w:rsid w:val="00F835FD"/>
     <w:pPr>
       <w:keepNext/>
       <w:keepLines/>
@@ -1234,7 +1115,7 @@
       <w:outlineLvl w:val="0"/>
     </w:pPr>
     <w:rPr>
-      <w:rFonts w:asciiTheme="majorHAnsi" w:eastAsiaTheme="majorEastAsia" w:hAnsiTheme="majorHAnsi" w:cstheme="majorBidi"/>
+      <w:rFonts w:ascii="Calibri Light" w:eastAsiaTheme="majorEastAsia" w:hAnsi="Calibri Light" w:cstheme="majorBidi"/>
       <w:b/>
       <w:bCs/>
       <w:color w:val="4F81BD" w:themeColor="accent1"/>
@@ -1249,6 +1130,7 @@
     <w:uiPriority w:val="9"/>
     <w:unhideWhenUsed/>
     <w:qFormat/>
+    <w:rsid w:val="00F835FD"/>
     <w:pPr>
       <w:keepNext/>
       <w:keepLines/>
@@ -1256,7 +1138,7 @@
       <w:outlineLvl w:val="1"/>
     </w:pPr>
     <w:rPr>
-      <w:rFonts w:asciiTheme="majorHAnsi" w:eastAsiaTheme="majorEastAsia" w:hAnsiTheme="majorHAnsi" w:cstheme="majorBidi"/>
+      <w:rFonts w:ascii="Calibri Light" w:eastAsiaTheme="majorEastAsia" w:hAnsi="Calibri Light" w:cstheme="majorBidi"/>
       <w:b/>
       <w:bCs/>
       <w:color w:val="4F81BD" w:themeColor="accent1"/>
@@ -1271,6 +1153,7 @@
     <w:uiPriority w:val="9"/>
     <w:unhideWhenUsed/>
     <w:qFormat/>
+    <w:rsid w:val="00F835FD"/>
     <w:pPr>
       <w:keepNext/>
       <w:keepLines/>
@@ -1278,7 +1161,7 @@
       <w:outlineLvl w:val="2"/>
     </w:pPr>
     <w:rPr>
-      <w:rFonts w:asciiTheme="majorHAnsi" w:eastAsiaTheme="majorEastAsia" w:hAnsiTheme="majorHAnsi" w:cstheme="majorBidi"/>
+      <w:rFonts w:ascii="Calibri Light" w:eastAsiaTheme="majorEastAsia" w:hAnsi="Calibri Light" w:cstheme="majorBidi"/>
       <w:b/>
       <w:bCs/>
       <w:color w:val="4F81BD" w:themeColor="accent1"/>
@@ -1291,6 +1174,7 @@
     <w:uiPriority w:val="9"/>
     <w:unhideWhenUsed/>
     <w:qFormat/>
+    <w:rsid w:val="00F835FD"/>
     <w:pPr>
       <w:keepNext/>
       <w:keepLines/>
@@ -1298,7 +1182,7 @@
       <w:outlineLvl w:val="3"/>
     </w:pPr>
     <w:rPr>
-      <w:rFonts w:asciiTheme="majorHAnsi" w:eastAsiaTheme="majorEastAsia" w:hAnsiTheme="majorHAnsi" w:cstheme="majorBidi"/>
+      <w:rFonts w:ascii="Calibri Light" w:eastAsiaTheme="majorEastAsia" w:hAnsi="Calibri Light" w:cstheme="majorBidi"/>
       <w:bCs/>
       <w:i/>
       <w:color w:val="4F81BD" w:themeColor="accent1"/>
@@ -1311,7 +1195,7 @@
     <w:uiPriority w:val="9"/>
     <w:unhideWhenUsed/>
     <w:qFormat/>
-    <w:rsid w:val="00D318B4"/>
+    <w:rsid w:val="00F84AD8"/>
     <w:pPr>
       <w:keepNext/>
       <w:keepLines/>
@@ -2002,7 +1886,7 @@
     <w:basedOn w:val="Normal"/>
     <w:link w:val="HeaderChar"/>
     <w:unhideWhenUsed/>
-    <w:rsid w:val="00FB2E29"/>
+    <w:rsid w:val="00F84AD8"/>
     <w:pPr>
       <w:tabs>
         <w:tab w:val="center" w:pos="4680"/>
@@ -2015,14 +1899,15 @@
     <w:name w:val="Header Char"/>
     <w:basedOn w:val="DefaultParagraphFont"/>
     <w:link w:val="Header"/>
-    <w:rsid w:val="00FB2E29"/>
+    <w:rsid w:val="00F84AD8"/>
   </w:style>
   <w:style w:type="paragraph" w:styleId="Footer">
     <w:name w:val="footer"/>
     <w:basedOn w:val="Normal"/>
     <w:link w:val="FooterChar"/>
+    <w:uiPriority w:val="99"/>
     <w:unhideWhenUsed/>
-    <w:rsid w:val="00FB2E29"/>
+    <w:rsid w:val="00F84AD8"/>
     <w:pPr>
       <w:tabs>
         <w:tab w:val="center" w:pos="4680"/>
@@ -2035,7 +1920,268 @@
     <w:name w:val="Footer Char"/>
     <w:basedOn w:val="DefaultParagraphFont"/>
     <w:link w:val="Footer"/>
-    <w:rsid w:val="00FB2E29"/>
+    <w:uiPriority w:val="99"/>
+    <w:rsid w:val="00F84AD8"/>
+  </w:style>
+  <w:style w:type="character" w:styleId="CommentReference">
+    <w:name w:val="annotation reference"/>
+    <w:basedOn w:val="DefaultParagraphFont"/>
+    <w:semiHidden/>
+    <w:unhideWhenUsed/>
+    <w:rsid w:val="008E377E"/>
+    <w:rPr>
+      <w:sz w:val="16"/>
+      <w:szCs w:val="16"/>
+    </w:rPr>
+  </w:style>
+  <w:style w:type="paragraph" w:styleId="CommentText">
+    <w:name w:val="annotation text"/>
+    <w:basedOn w:val="Normal"/>
+    <w:link w:val="CommentTextChar"/>
+    <w:semiHidden/>
+    <w:unhideWhenUsed/>
+    <w:rsid w:val="008E377E"/>
+    <w:rPr>
+      <w:sz w:val="20"/>
+      <w:szCs w:val="20"/>
+    </w:rPr>
+  </w:style>
+  <w:style w:type="character" w:customStyle="1" w:styleId="CommentTextChar">
+    <w:name w:val="Comment Text Char"/>
+    <w:basedOn w:val="DefaultParagraphFont"/>
+    <w:link w:val="CommentText"/>
+    <w:semiHidden/>
+    <w:rsid w:val="008E377E"/>
+    <w:rPr>
+      <w:rFonts w:ascii="Calibri" w:hAnsi="Calibri"/>
+      <w:sz w:val="20"/>
+      <w:szCs w:val="20"/>
+    </w:rPr>
+  </w:style>
+  <w:style w:type="paragraph" w:styleId="CommentSubject">
+    <w:name w:val="annotation subject"/>
+    <w:basedOn w:val="CommentText"/>
+    <w:next w:val="CommentText"/>
+    <w:link w:val="CommentSubjectChar"/>
+    <w:semiHidden/>
+    <w:unhideWhenUsed/>
+    <w:rsid w:val="008E377E"/>
+    <w:rPr>
+      <w:b/>
+      <w:bCs/>
+    </w:rPr>
+  </w:style>
+  <w:style w:type="character" w:customStyle="1" w:styleId="CommentSubjectChar">
+    <w:name w:val="Comment Subject Char"/>
+    <w:basedOn w:val="CommentTextChar"/>
+    <w:link w:val="CommentSubject"/>
+    <w:semiHidden/>
+    <w:rsid w:val="008E377E"/>
+    <w:rPr>
+      <w:rFonts w:ascii="Calibri" w:hAnsi="Calibri"/>
+      <w:b/>
+      <w:bCs/>
+      <w:sz w:val="20"/>
+      <w:szCs w:val="20"/>
+    </w:rPr>
+  </w:style>
+  <w:style w:type="table" w:styleId="TableGrid">
+    <w:name w:val="Table Grid"/>
+    <w:basedOn w:val="TableNormal"/>
+    <w:rsid w:val="00876CED"/>
+    <w:pPr>
+      <w:spacing w:after="0"/>
+    </w:pPr>
+    <w:tblPr>
+      <w:tblBorders>
+        <w:top w:val="single" w:sz="4" w:space="0" w:color="auto"/>
+        <w:left w:val="single" w:sz="4" w:space="0" w:color="auto"/>
+        <w:bottom w:val="single" w:sz="4" w:space="0" w:color="auto"/>
+        <w:right w:val="single" w:sz="4" w:space="0" w:color="auto"/>
+        <w:insideH w:val="single" w:sz="4" w:space="0" w:color="auto"/>
+        <w:insideV w:val="single" w:sz="4" w:space="0" w:color="auto"/>
+      </w:tblBorders>
+    </w:tblPr>
+  </w:style>
+  <w:style w:type="table" w:styleId="GridTable1Light">
+    <w:name w:val="Grid Table 1 Light"/>
+    <w:basedOn w:val="TableNormal"/>
+    <w:rsid w:val="001A310E"/>
+    <w:pPr>
+      <w:spacing w:after="0"/>
+    </w:pPr>
+    <w:tblPr>
+      <w:tblStyleRowBandSize w:val="1"/>
+      <w:tblStyleColBandSize w:val="1"/>
+      <w:tblBorders>
+        <w:top w:val="single" w:sz="4" w:space="0" w:color="999999" w:themeColor="text1" w:themeTint="66"/>
+        <w:left w:val="single" w:sz="4" w:space="0" w:color="999999" w:themeColor="text1" w:themeTint="66"/>
+        <w:bottom w:val="single" w:sz="4" w:space="0" w:color="999999" w:themeColor="text1" w:themeTint="66"/>
+        <w:right w:val="single" w:sz="4" w:space="0" w:color="999999" w:themeColor="text1" w:themeTint="66"/>
+        <w:insideH w:val="single" w:sz="4" w:space="0" w:color="999999" w:themeColor="text1" w:themeTint="66"/>
+        <w:insideV w:val="single" w:sz="4" w:space="0" w:color="999999" w:themeColor="text1" w:themeTint="66"/>
+      </w:tblBorders>
+    </w:tblPr>
+    <w:tblStylePr w:type="firstRow">
+      <w:rPr>
+        <w:b/>
+        <w:bCs/>
+      </w:rPr>
+      <w:tblPr/>
+      <w:tcPr>
+        <w:tcBorders>
+          <w:bottom w:val="single" w:sz="12" w:space="0" w:color="666666" w:themeColor="text1" w:themeTint="99"/>
+        </w:tcBorders>
+      </w:tcPr>
+    </w:tblStylePr>
+    <w:tblStylePr w:type="lastRow">
+      <w:rPr>
+        <w:b/>
+        <w:bCs/>
+      </w:rPr>
+      <w:tblPr/>
+      <w:tcPr>
+        <w:tcBorders>
+          <w:top w:val="double" w:sz="2" w:space="0" w:color="666666" w:themeColor="text1" w:themeTint="99"/>
+        </w:tcBorders>
+      </w:tcPr>
+    </w:tblStylePr>
+    <w:tblStylePr w:type="firstCol">
+      <w:rPr>
+        <w:b/>
+        <w:bCs/>
+      </w:rPr>
+    </w:tblStylePr>
+    <w:tblStylePr w:type="lastCol">
+      <w:rPr>
+        <w:b/>
+        <w:bCs/>
+      </w:rPr>
+    </w:tblStylePr>
+  </w:style>
+  <w:style w:type="table" w:styleId="ListTable3">
+    <w:name w:val="List Table 3"/>
+    <w:basedOn w:val="TableNormal"/>
+    <w:uiPriority w:val="48"/>
+    <w:rsid w:val="007A2143"/>
+    <w:pPr>
+      <w:spacing w:after="0"/>
+    </w:pPr>
+    <w:tblPr>
+      <w:tblStyleRowBandSize w:val="1"/>
+      <w:tblStyleColBandSize w:val="1"/>
+      <w:tblBorders>
+        <w:top w:val="single" w:sz="4" w:space="0" w:color="000000" w:themeColor="text1"/>
+        <w:left w:val="single" w:sz="4" w:space="0" w:color="000000" w:themeColor="text1"/>
+        <w:bottom w:val="single" w:sz="4" w:space="0" w:color="000000" w:themeColor="text1"/>
+        <w:right w:val="single" w:sz="4" w:space="0" w:color="000000" w:themeColor="text1"/>
+      </w:tblBorders>
+    </w:tblPr>
+    <w:tblStylePr w:type="firstRow">
+      <w:rPr>
+        <w:b/>
+        <w:bCs/>
+        <w:color w:val="FFFFFF" w:themeColor="background1"/>
+      </w:rPr>
+      <w:tblPr/>
+      <w:tcPr>
+        <w:shd w:val="clear" w:color="auto" w:fill="000000" w:themeFill="text1"/>
+      </w:tcPr>
+    </w:tblStylePr>
+    <w:tblStylePr w:type="lastRow">
+      <w:rPr>
+        <w:b/>
+        <w:bCs/>
+      </w:rPr>
+      <w:tblPr/>
+      <w:tcPr>
+        <w:tcBorders>
+          <w:top w:val="double" w:sz="4" w:space="0" w:color="000000" w:themeColor="text1"/>
+        </w:tcBorders>
+        <w:shd w:val="clear" w:color="auto" w:fill="FFFFFF" w:themeFill="background1"/>
+      </w:tcPr>
+    </w:tblStylePr>
+    <w:tblStylePr w:type="firstCol">
+      <w:rPr>
+        <w:b/>
+        <w:bCs/>
+      </w:rPr>
+      <w:tblPr/>
+      <w:tcPr>
+        <w:tcBorders>
+          <w:right w:val="nil"/>
+        </w:tcBorders>
+        <w:shd w:val="clear" w:color="auto" w:fill="FFFFFF" w:themeFill="background1"/>
+      </w:tcPr>
+    </w:tblStylePr>
+    <w:tblStylePr w:type="lastCol">
+      <w:rPr>
+        <w:b/>
+        <w:bCs/>
+      </w:rPr>
+      <w:tblPr/>
+      <w:tcPr>
+        <w:tcBorders>
+          <w:left w:val="nil"/>
+        </w:tcBorders>
+        <w:shd w:val="clear" w:color="auto" w:fill="FFFFFF" w:themeFill="background1"/>
+      </w:tcPr>
+    </w:tblStylePr>
+    <w:tblStylePr w:type="band1Vert">
+      <w:tblPr/>
+      <w:tcPr>
+        <w:tcBorders>
+          <w:left w:val="single" w:sz="4" w:space="0" w:color="000000" w:themeColor="text1"/>
+          <w:right w:val="single" w:sz="4" w:space="0" w:color="000000" w:themeColor="text1"/>
+        </w:tcBorders>
+      </w:tcPr>
+    </w:tblStylePr>
+    <w:tblStylePr w:type="band1Horz">
+      <w:tblPr/>
+      <w:tcPr>
+        <w:tcBorders>
+          <w:top w:val="single" w:sz="4" w:space="0" w:color="000000" w:themeColor="text1"/>
+          <w:bottom w:val="single" w:sz="4" w:space="0" w:color="000000" w:themeColor="text1"/>
+          <w:insideH w:val="nil"/>
+        </w:tcBorders>
+      </w:tcPr>
+    </w:tblStylePr>
+    <w:tblStylePr w:type="neCell">
+      <w:tblPr/>
+      <w:tcPr>
+        <w:tcBorders>
+          <w:left w:val="nil"/>
+          <w:bottom w:val="nil"/>
+        </w:tcBorders>
+      </w:tcPr>
+    </w:tblStylePr>
+    <w:tblStylePr w:type="nwCell">
+      <w:tblPr/>
+      <w:tcPr>
+        <w:tcBorders>
+          <w:bottom w:val="nil"/>
+          <w:right w:val="nil"/>
+        </w:tcBorders>
+      </w:tcPr>
+    </w:tblStylePr>
+    <w:tblStylePr w:type="seCell">
+      <w:tblPr/>
+      <w:tcPr>
+        <w:tcBorders>
+          <w:top w:val="double" w:sz="4" w:space="0" w:color="000000" w:themeColor="text1"/>
+          <w:left w:val="nil"/>
+        </w:tcBorders>
+      </w:tcPr>
+    </w:tblStylePr>
+    <w:tblStylePr w:type="swCell">
+      <w:tblPr/>
+      <w:tcPr>
+        <w:tcBorders>
+          <w:top w:val="double" w:sz="4" w:space="0" w:color="000000" w:themeColor="text1"/>
+          <w:right w:val="nil"/>
+        </w:tcBorders>
+      </w:tcPr>
+    </w:tblStylePr>
   </w:style>
 </w:styles>
 </file>
@@ -2356,16 +2502,4 @@
   </a:objectDefaults>
   <a:extraClrSchemeLst/>
 </a:theme>
-</file>
-
-<file path=customXml/item1.xml><?xml version="1.0" encoding="utf-8"?>
-<b:Sources xmlns:b="http://schemas.openxmlformats.org/officeDocument/2006/bibliography" xmlns="http://schemas.openxmlformats.org/officeDocument/2006/bibliography" SelectedStyle="\APASixthEditionOfficeOnline.xsl" StyleName="APA" Version="6"/>
-</file>
-
-<file path=customXml/itemProps1.xml><?xml version="1.0" encoding="utf-8"?>
-<ds:datastoreItem xmlns:ds="http://schemas.openxmlformats.org/officeDocument/2006/customXml" ds:itemID="{87381C05-6F58-4254-B454-CFCF64C5FF13}">
-  <ds:schemaRefs>
-    <ds:schemaRef ds:uri="http://schemas.openxmlformats.org/officeDocument/2006/bibliography"/>
-  </ds:schemaRefs>
-</ds:datastoreItem>
 </file>
</xml_diff>